<commit_message>
Modify Meeting 5 and 6
</commit_message>
<xml_diff>
--- a/sprint-1/minutes/TheNightOwlers_Sprint1_#5_Feb10,2024.docx
+++ b/sprint-1/minutes/TheNightOwlers_Sprint1_#5_Feb10,2024.docx
@@ -118,16 +118,6 @@
     </w:p>
     <w:p>
       <w:pPr>
-        <w:rPr/>
-      </w:pPr>
-      <w:r>
-        <w:rPr>
-          <w:rtl w:val="0"/>
-        </w:rPr>
-      </w:r>
-    </w:p>
-    <w:p>
-      <w:pPr>
         <w:pStyle w:val="Heading2"/>
         <w:rPr/>
       </w:pPr>
@@ -158,7 +148,7 @@
       <w:pPr>
         <w:numPr>
           <w:ilvl w:val="0"/>
-          <w:numId w:val="5"/>
+          <w:numId w:val="7"/>
         </w:numPr>
         <w:ind w:left="720" w:hanging="360"/>
         <w:rPr>
@@ -194,7 +184,7 @@
       <w:pPr>
         <w:numPr>
           <w:ilvl w:val="1"/>
-          <w:numId w:val="5"/>
+          <w:numId w:val="7"/>
         </w:numPr>
         <w:ind w:left="1440" w:hanging="360"/>
         <w:rPr>
@@ -212,7 +202,7 @@
       <w:pPr>
         <w:numPr>
           <w:ilvl w:val="1"/>
-          <w:numId w:val="5"/>
+          <w:numId w:val="7"/>
         </w:numPr>
         <w:ind w:left="1440" w:hanging="360"/>
         <w:rPr>
@@ -239,7 +229,7 @@
       <w:pPr>
         <w:numPr>
           <w:ilvl w:val="2"/>
-          <w:numId w:val="5"/>
+          <w:numId w:val="7"/>
         </w:numPr>
         <w:ind w:left="2160" w:hanging="360"/>
         <w:rPr>
@@ -262,19 +252,401 @@
     <w:p>
       <w:pPr>
         <w:numPr>
+          <w:ilvl w:val="2"/>
+          <w:numId w:val="7"/>
+        </w:numPr>
+        <w:ind w:left="2160" w:hanging="360"/>
+        <w:rPr>
+          <w:rFonts w:ascii="Calibri" w:cs="Calibri" w:eastAsia="Calibri" w:hAnsi="Calibri"/>
+          <w:sz w:val="24"/>
+          <w:szCs w:val="24"/>
+          <w:u w:val="none"/>
+        </w:rPr>
+      </w:pPr>
+      <w:r>
+        <w:rPr>
+          <w:rtl w:val="0"/>
+        </w:rPr>
+        <w:t xml:space="preserve">(Ivan, Jutipong,angru) agree User story that thee write</w:t>
+      </w:r>
+    </w:p>
+    <w:p>
+      <w:pPr>
+        <w:numPr>
+          <w:ilvl w:val="2"/>
+          <w:numId w:val="7"/>
+        </w:numPr>
+        <w:ind w:left="2160" w:hanging="360"/>
+        <w:rPr>
+          <w:rFonts w:ascii="Calibri" w:cs="Calibri" w:eastAsia="Calibri" w:hAnsi="Calibri"/>
+          <w:sz w:val="24"/>
+          <w:szCs w:val="24"/>
+          <w:u w:val="none"/>
+        </w:rPr>
+      </w:pPr>
+      <w:r>
+        <w:rPr>
+          <w:rtl w:val="0"/>
+        </w:rPr>
+        <w:t xml:space="preserve">(Ivan) point-out how to make the user story clear </w:t>
+      </w:r>
+    </w:p>
+    <w:p>
+      <w:pPr>
+        <w:numPr>
+          <w:ilvl w:val="0"/>
+          <w:numId w:val="7"/>
+        </w:numPr>
+        <w:ind w:left="720" w:hanging="360"/>
+        <w:rPr>
+          <w:u w:val="none"/>
+        </w:rPr>
+      </w:pPr>
+      <w:r>
+        <w:rPr>
+          <w:rtl w:val="0"/>
+        </w:rPr>
+        <w:t xml:space="preserve">Ryan’s </w:t>
+      </w:r>
+    </w:p>
+    <w:p>
+      <w:pPr>
+        <w:numPr>
+          <w:ilvl w:val="1"/>
+          <w:numId w:val="7"/>
+        </w:numPr>
+        <w:ind w:left="1440" w:hanging="360"/>
+        <w:rPr>
+          <w:u w:val="none"/>
+        </w:rPr>
+      </w:pPr>
+      <w:r>
+        <w:rPr>
+          <w:rtl w:val="0"/>
+        </w:rPr>
+        <w:t xml:space="preserve">user story 1: break down acceptance criteria for User Story 1</w:t>
+      </w:r>
+    </w:p>
+    <w:p>
+      <w:pPr>
+        <w:numPr>
+          <w:ilvl w:val="1"/>
+          <w:numId w:val="7"/>
+        </w:numPr>
+        <w:ind w:left="1440" w:hanging="360"/>
+        <w:rPr>
+          <w:u w:val="none"/>
+        </w:rPr>
+      </w:pPr>
+      <w:r>
+        <w:rPr>
+          <w:rtl w:val="0"/>
+        </w:rPr>
+        <w:t xml:space="preserve">User story 2 conflicts with Thee’s(both did the same work )</w:t>
+      </w:r>
+    </w:p>
+    <w:p>
+      <w:pPr>
+        <w:numPr>
+          <w:ilvl w:val="1"/>
+          <w:numId w:val="7"/>
+        </w:numPr>
+        <w:ind w:left="1440" w:hanging="360"/>
+        <w:rPr>
+          <w:u w:val="none"/>
+        </w:rPr>
+      </w:pPr>
+      <w:r>
+        <w:rPr>
+          <w:rtl w:val="0"/>
+        </w:rPr>
+        <w:t xml:space="preserve">US 5 is a sub </w:t>
+      </w:r>
+    </w:p>
+    <w:p>
+      <w:pPr>
+        <w:numPr>
+          <w:ilvl w:val="1"/>
+          <w:numId w:val="7"/>
+        </w:numPr>
+        <w:ind w:left="1440" w:hanging="360"/>
+        <w:rPr>
+          <w:u w:val="none"/>
+        </w:rPr>
+      </w:pPr>
+      <w:r>
+        <w:rPr>
+          <w:rtl w:val="0"/>
+        </w:rPr>
+        <w:t xml:space="preserve">It is not necessary that we don't have a customer representative</w:t>
+      </w:r>
+    </w:p>
+    <w:p>
+      <w:pPr>
+        <w:numPr>
+          <w:ilvl w:val="0"/>
+          <w:numId w:val="7"/>
+        </w:numPr>
+        <w:ind w:left="720" w:hanging="360"/>
+        <w:rPr>
+          <w:u w:val="none"/>
+        </w:rPr>
+      </w:pPr>
+      <w:r>
+        <w:rPr>
+          <w:rtl w:val="0"/>
+        </w:rPr>
+        <w:t xml:space="preserve">Angru </w:t>
+      </w:r>
+    </w:p>
+    <w:p>
+      <w:pPr>
+        <w:numPr>
+          <w:ilvl w:val="1"/>
+          <w:numId w:val="7"/>
+        </w:numPr>
+        <w:ind w:left="1440" w:hanging="360"/>
+        <w:rPr>
+          <w:u w:val="none"/>
+        </w:rPr>
+      </w:pPr>
+      <w:r>
+        <w:rPr>
+          <w:rtl w:val="0"/>
+        </w:rPr>
+        <w:t xml:space="preserve">Need to improve section 1.1 and 1.2 </w:t>
+      </w:r>
+    </w:p>
+    <w:p>
+      <w:pPr>
+        <w:numPr>
+          <w:ilvl w:val="1"/>
+          <w:numId w:val="7"/>
+        </w:numPr>
+        <w:ind w:left="1440" w:hanging="360"/>
+        <w:rPr>
+          <w:u w:val="none"/>
+        </w:rPr>
+      </w:pPr>
+      <w:r>
+        <w:rPr>
+          <w:rtl w:val="0"/>
+        </w:rPr>
+        <w:t xml:space="preserve">No background need get to the project   </w:t>
+      </w:r>
+    </w:p>
+    <w:p>
+      <w:pPr>
+        <w:numPr>
+          <w:ilvl w:val="0"/>
+          <w:numId w:val="7"/>
+        </w:numPr>
+        <w:ind w:left="720" w:hanging="360"/>
+        <w:rPr>
+          <w:u w:val="none"/>
+        </w:rPr>
+      </w:pPr>
+      <w:r>
+        <w:rPr>
+          <w:rtl w:val="0"/>
+        </w:rPr>
+        <w:t xml:space="preserve">Jutipong </w:t>
+      </w:r>
+    </w:p>
+    <w:p>
+      <w:pPr>
+        <w:numPr>
+          <w:ilvl w:val="1"/>
+          <w:numId w:val="7"/>
+        </w:numPr>
+        <w:ind w:left="1440" w:hanging="360"/>
+        <w:rPr>
+          <w:u w:val="none"/>
+        </w:rPr>
+      </w:pPr>
+      <w:r>
+        <w:rPr>
+          <w:rtl w:val="0"/>
+        </w:rPr>
+        <w:t xml:space="preserve">Correct Section 2.3(weekly sprint planning)</w:t>
+      </w:r>
+    </w:p>
+    <w:p>
+      <w:pPr>
+        <w:numPr>
+          <w:ilvl w:val="2"/>
+          <w:numId w:val="7"/>
+        </w:numPr>
+        <w:ind w:left="2160" w:hanging="360"/>
+        <w:rPr>
+          <w:u w:val="none"/>
+        </w:rPr>
+      </w:pPr>
+      <w:r>
+        <w:rPr>
+          <w:rtl w:val="0"/>
+        </w:rPr>
+        <w:t xml:space="preserve">For the project timeline, you have to be more specific</w:t>
+      </w:r>
+    </w:p>
+    <w:p>
+      <w:pPr>
+        <w:numPr>
+          <w:ilvl w:val="2"/>
+          <w:numId w:val="7"/>
+        </w:numPr>
+        <w:ind w:left="2160" w:hanging="360"/>
+        <w:rPr>
+          <w:u w:val="none"/>
+        </w:rPr>
+      </w:pPr>
+      <w:r>
+        <w:rPr>
+          <w:rFonts w:ascii="Arial Unicode MS" w:cs="Arial Unicode MS" w:eastAsia="Arial Unicode MS" w:hAnsi="Arial Unicode MS"/>
+          <w:rtl w:val="0"/>
+        </w:rPr>
+        <w:t xml:space="preserve">Google → Google Drive</w:t>
+      </w:r>
+    </w:p>
+    <w:p>
+      <w:pPr>
+        <w:numPr>
+          <w:ilvl w:val="2"/>
+          <w:numId w:val="7"/>
+        </w:numPr>
+        <w:ind w:left="2160" w:hanging="360"/>
+        <w:rPr>
+          <w:u w:val="none"/>
+        </w:rPr>
+      </w:pPr>
+      <w:r>
+        <w:rPr>
+          <w:rtl w:val="0"/>
+        </w:rPr>
+        <w:t xml:space="preserve">For project management: Git </w:t>
+      </w:r>
+      <w:r>
+        <w:rPr>
+          <w:rtl w:val="0"/>
+        </w:rPr>
+      </w:r>
+    </w:p>
+    <w:p>
+      <w:pPr>
+        <w:numPr>
+          <w:ilvl w:val="0"/>
+          <w:numId w:val="7"/>
+        </w:numPr>
+        <w:ind w:left="720" w:hanging="360"/>
+        <w:rPr>
+          <w:u w:val="none"/>
+        </w:rPr>
+      </w:pPr>
+      <w:r>
+        <w:rPr>
+          <w:rtl w:val="0"/>
+        </w:rPr>
+        <w:t xml:space="preserve">Break down search</w:t>
+      </w:r>
+    </w:p>
+    <w:p>
+      <w:pPr>
+        <w:numPr>
+          <w:ilvl w:val="1"/>
+          <w:numId w:val="7"/>
+        </w:numPr>
+        <w:ind w:left="1440" w:hanging="360"/>
+        <w:rPr>
+          <w:u w:val="none"/>
+        </w:rPr>
+      </w:pPr>
+      <w:r>
+        <w:rPr>
+          <w:rtl w:val="0"/>
+        </w:rPr>
+        <w:t xml:space="preserve">Search an in type </w:t>
+      </w:r>
+    </w:p>
+    <w:p>
+      <w:pPr>
+        <w:numPr>
+          <w:ilvl w:val="1"/>
+          <w:numId w:val="7"/>
+        </w:numPr>
+        <w:ind w:left="1440" w:hanging="360"/>
+        <w:rPr>
+          <w:u w:val="none"/>
+        </w:rPr>
+      </w:pPr>
+      <w:r>
+        <w:rPr>
+          <w:rtl w:val="0"/>
+        </w:rPr>
+        <w:t xml:space="preserve">Search can also mean browse, select date</w:t>
+      </w:r>
+    </w:p>
+    <w:p>
+      <w:pPr>
+        <w:numPr>
+          <w:ilvl w:val="0"/>
+          <w:numId w:val="7"/>
+        </w:numPr>
+        <w:ind w:left="720" w:hanging="360"/>
+        <w:rPr>
+          <w:u w:val="none"/>
+        </w:rPr>
+      </w:pPr>
+      <w:r>
+        <w:rPr>
+          <w:rtl w:val="0"/>
+        </w:rPr>
+        <w:t xml:space="preserve">Roles and Background for teams(Not done, thee will send)</w:t>
+      </w:r>
+    </w:p>
+    <w:p>
+      <w:pPr>
+        <w:rPr/>
+      </w:pPr>
+      <w:r>
+        <w:rPr>
+          <w:rtl w:val="0"/>
+        </w:rPr>
+      </w:r>
+    </w:p>
+    <w:p>
+      <w:pPr>
+        <w:rPr/>
+      </w:pPr>
+      <w:r>
+        <w:rPr>
+          <w:rtl w:val="0"/>
+        </w:rPr>
+      </w:r>
+    </w:p>
+    <w:p>
+      <w:pPr>
+        <w:rPr/>
+      </w:pPr>
+      <w:r>
+        <w:rPr>
+          <w:rtl w:val="0"/>
+        </w:rPr>
+        <w:t xml:space="preserve">Read Me </w:t>
+      </w:r>
+    </w:p>
+    <w:p>
+      <w:pPr>
+        <w:numPr>
           <w:ilvl w:val="0"/>
           <w:numId w:val="5"/>
         </w:numPr>
         <w:ind w:left="720" w:hanging="360"/>
-        <w:rPr>
-          <w:u w:val="none"/>
-        </w:rPr>
-      </w:pPr>
-      <w:r>
-        <w:rPr>
-          <w:rtl w:val="0"/>
-        </w:rPr>
-        <w:t xml:space="preserve">(Ivan, Jutipong,angru) agree User story that thee write</w:t>
+      </w:pPr>
+      <w:r>
+        <w:rPr>
+          <w:rtl w:val="0"/>
+        </w:rPr>
+        <w:t xml:space="preserve">An exceptional README </w:t>
       </w:r>
     </w:p>
     <w:p>
@@ -283,16 +655,13 @@
           <w:ilvl w:val="0"/>
           <w:numId w:val="5"/>
         </w:numPr>
-        <w:ind w:left="720" w:hanging="360"/>
-        <w:rPr>
-          <w:u w:val="none"/>
-        </w:rPr>
-      </w:pPr>
-      <w:r>
-        <w:rPr>
-          <w:rtl w:val="0"/>
-        </w:rPr>
-        <w:t xml:space="preserve">(Ivan) point-out how to make the user story clear </w:t>
+        <w:ind w:left="1440" w:hanging="360"/>
+      </w:pPr>
+      <w:r>
+        <w:rPr>
+          <w:rtl w:val="0"/>
+        </w:rPr>
+        <w:t xml:space="preserve">project description(not done) - Jutipong</w:t>
       </w:r>
     </w:p>
     <w:p>
@@ -301,34 +670,28 @@
           <w:ilvl w:val="0"/>
           <w:numId w:val="5"/>
         </w:numPr>
-        <w:ind w:left="720" w:hanging="360"/>
-        <w:rPr>
-          <w:u w:val="none"/>
-        </w:rPr>
-      </w:pPr>
-      <w:r>
-        <w:rPr>
-          <w:rtl w:val="0"/>
-        </w:rPr>
-        <w:t xml:space="preserve">Ryan’s </w:t>
-      </w:r>
-    </w:p>
-    <w:p>
-      <w:pPr>
-        <w:numPr>
-          <w:ilvl w:val="1"/>
+        <w:ind w:left="1440" w:hanging="360"/>
+      </w:pPr>
+      <w:r>
+        <w:rPr>
+          <w:rtl w:val="0"/>
+        </w:rPr>
+        <w:t xml:space="preserve">installation instructions and usage guidelines, with references to the wiki for additional team(Jutipong)</w:t>
+      </w:r>
+    </w:p>
+    <w:p>
+      <w:pPr>
+        <w:numPr>
+          <w:ilvl w:val="0"/>
           <w:numId w:val="5"/>
         </w:numPr>
         <w:ind w:left="1440" w:hanging="360"/>
-        <w:rPr>
-          <w:u w:val="none"/>
-        </w:rPr>
-      </w:pPr>
-      <w:r>
-        <w:rPr>
-          <w:rtl w:val="0"/>
-        </w:rPr>
-        <w:t xml:space="preserve">user story 1: break down acceptance criteria for User Story 1</w:t>
+      </w:pPr>
+      <w:r>
+        <w:rPr>
+          <w:rtl w:val="0"/>
+        </w:rPr>
+        <w:t xml:space="preserve"> Wiki rules and management, including git rules for managing the repository, labels, etc.</w:t>
       </w:r>
     </w:p>
     <w:p>
@@ -346,49 +709,44 @@
         <w:rPr>
           <w:rtl w:val="0"/>
         </w:rPr>
-        <w:t xml:space="preserve">EXAMPLE :</w:t>
-      </w:r>
-    </w:p>
-    <w:p>
-      <w:pPr>
-        <w:numPr>
-          <w:ilvl w:val="2"/>
-          <w:numId w:val="5"/>
-        </w:numPr>
-        <w:ind w:left="2160" w:hanging="360"/>
-        <w:rPr>
-          <w:u w:val="none"/>
-        </w:rPr>
-      </w:pPr>
-      <w:r>
-        <w:rPr>
-          <w:rtl w:val="0"/>
-        </w:rPr>
-        <w:t xml:space="preserve"> </w:t>
-      </w:r>
-    </w:p>
-    <w:p>
-      <w:pPr>
-        <w:numPr>
-          <w:ilvl w:val="2"/>
-          <w:numId w:val="5"/>
-        </w:numPr>
-        <w:ind w:left="2160" w:hanging="360"/>
-        <w:rPr>
-          <w:u w:val="none"/>
-        </w:rPr>
-      </w:pPr>
-      <w:r>
-        <w:rPr>
-          <w:rtl w:val="0"/>
-        </w:rPr>
+        <w:t xml:space="preserve">Not done, Jutipong will take care of it</w:t>
+      </w:r>
+    </w:p>
+    <w:p>
+      <w:pPr>
+        <w:numPr>
+          <w:ilvl w:val="0"/>
+          <w:numId w:val="6"/>
+        </w:numPr>
+        <w:ind w:left="720" w:hanging="360"/>
+      </w:pPr>
+      <w:r>
+        <w:rPr>
+          <w:rtl w:val="0"/>
+        </w:rPr>
+        <w:t xml:space="preserve">Thoroughly explains the project approach and technology stack, including rationale. Provide a qualitative assessment of 3 backend, and 3 frontend frameworks (done)</w:t>
+      </w:r>
+    </w:p>
+    <w:p>
+      <w:pPr>
+        <w:numPr>
+          <w:ilvl w:val="0"/>
+          <w:numId w:val="6"/>
+        </w:numPr>
+        <w:ind w:left="720" w:hanging="360"/>
+      </w:pPr>
+      <w:r>
+        <w:rPr>
+          <w:rtl w:val="0"/>
+        </w:rPr>
+        <w:t xml:space="preserve">and comprehensive sprint plan with timelines, </w:t>
       </w:r>
     </w:p>
     <w:p>
       <w:pPr>
         <w:numPr>
           <w:ilvl w:val="1"/>
-          <w:numId w:val="5"/>
+          <w:numId w:val="6"/>
         </w:numPr>
         <w:ind w:left="1440" w:hanging="360"/>
         <w:rPr>
@@ -399,14 +757,29 @@
         <w:rPr>
           <w:rtl w:val="0"/>
         </w:rPr>
-        <w:t xml:space="preserve">User story 2 conflicts with Thee’s(both did the same work )</w:t>
+        <w:t xml:space="preserve">It needs refinement see notes</w:t>
+      </w:r>
+    </w:p>
+    <w:p>
+      <w:pPr>
+        <w:numPr>
+          <w:ilvl w:val="0"/>
+          <w:numId w:val="6"/>
+        </w:numPr>
+        <w:ind w:left="720" w:hanging="360"/>
+      </w:pPr>
+      <w:r>
+        <w:rPr>
+          <w:rtl w:val="0"/>
+        </w:rPr>
+        <w:t xml:space="preserve">Objectives, and dependencies</w:t>
       </w:r>
     </w:p>
     <w:p>
       <w:pPr>
         <w:numPr>
           <w:ilvl w:val="1"/>
-          <w:numId w:val="5"/>
+          <w:numId w:val="6"/>
         </w:numPr>
         <w:ind w:left="1440" w:hanging="360"/>
         <w:rPr>
@@ -417,239 +790,34 @@
         <w:rPr>
           <w:rtl w:val="0"/>
         </w:rPr>
-        <w:t xml:space="preserve">US 5 is a sub </w:t>
-      </w:r>
-    </w:p>
-    <w:p>
-      <w:pPr>
-        <w:numPr>
-          <w:ilvl w:val="1"/>
-          <w:numId w:val="5"/>
-        </w:numPr>
-        <w:ind w:left="1440" w:hanging="360"/>
-        <w:rPr>
-          <w:u w:val="none"/>
-        </w:rPr>
-      </w:pPr>
-      <w:r>
-        <w:rPr>
-          <w:rtl w:val="0"/>
-        </w:rPr>
-        <w:t xml:space="preserve">It is not necessary that we don't have customer representative</w:t>
+        <w:t xml:space="preserve">Needs refinements</w:t>
       </w:r>
     </w:p>
     <w:p>
       <w:pPr>
         <w:numPr>
           <w:ilvl w:val="0"/>
-          <w:numId w:val="5"/>
+          <w:numId w:val="6"/>
         </w:numPr>
         <w:ind w:left="720" w:hanging="360"/>
-        <w:rPr>
-          <w:u w:val="none"/>
-        </w:rPr>
-      </w:pPr>
-      <w:r>
-        <w:rPr>
-          <w:rtl w:val="0"/>
-        </w:rPr>
-        <w:t xml:space="preserve">Angru </w:t>
-      </w:r>
-    </w:p>
-    <w:p>
-      <w:pPr>
-        <w:numPr>
-          <w:ilvl w:val="1"/>
-          <w:numId w:val="5"/>
-        </w:numPr>
-        <w:ind w:left="1440" w:hanging="360"/>
-        <w:rPr>
-          <w:u w:val="none"/>
-        </w:rPr>
-      </w:pPr>
-      <w:r>
-        <w:rPr>
-          <w:rtl w:val="0"/>
-        </w:rPr>
-        <w:t xml:space="preserve">Need to improve section 1.1 and 1.2 </w:t>
-      </w:r>
-    </w:p>
-    <w:p>
-      <w:pPr>
-        <w:numPr>
-          <w:ilvl w:val="1"/>
-          <w:numId w:val="5"/>
-        </w:numPr>
-        <w:ind w:left="1440" w:hanging="360"/>
-        <w:rPr>
-          <w:u w:val="none"/>
-        </w:rPr>
-      </w:pPr>
-      <w:r>
-        <w:rPr>
-          <w:rtl w:val="0"/>
-        </w:rPr>
-        <w:t xml:space="preserve">No background need get to the project   </w:t>
-      </w:r>
-    </w:p>
-    <w:p>
-      <w:pPr>
-        <w:numPr>
-          <w:ilvl w:val="0"/>
-          <w:numId w:val="5"/>
-        </w:numPr>
-        <w:ind w:left="720" w:hanging="360"/>
-        <w:rPr>
-          <w:u w:val="none"/>
-        </w:rPr>
-      </w:pPr>
-      <w:r>
-        <w:rPr>
-          <w:rtl w:val="0"/>
-        </w:rPr>
-        <w:t xml:space="preserve">Jutipong </w:t>
-      </w:r>
-    </w:p>
-    <w:p>
-      <w:pPr>
-        <w:numPr>
-          <w:ilvl w:val="1"/>
-          <w:numId w:val="5"/>
-        </w:numPr>
-        <w:ind w:left="1440" w:hanging="360"/>
-        <w:rPr>
-          <w:u w:val="none"/>
-        </w:rPr>
-      </w:pPr>
-      <w:r>
-        <w:rPr>
-          <w:rtl w:val="0"/>
-        </w:rPr>
-        <w:t xml:space="preserve">For project timeline, you have to be more specific</w:t>
-      </w:r>
-    </w:p>
-    <w:p>
-      <w:pPr>
-        <w:numPr>
-          <w:ilvl w:val="1"/>
-          <w:numId w:val="5"/>
-        </w:numPr>
-        <w:ind w:left="1440" w:hanging="360"/>
-        <w:rPr>
-          <w:u w:val="none"/>
-        </w:rPr>
-      </w:pPr>
-      <w:r>
-        <w:rPr>
-          <w:rtl w:val="0"/>
-        </w:rPr>
-        <w:t xml:space="preserve">Correct Section 2.3(weekly sprint planning)</w:t>
-      </w:r>
-    </w:p>
-    <w:p>
-      <w:pPr>
-        <w:numPr>
-          <w:ilvl w:val="1"/>
-          <w:numId w:val="5"/>
-        </w:numPr>
-        <w:ind w:left="1440" w:hanging="360"/>
-        <w:rPr>
-          <w:u w:val="none"/>
-        </w:rPr>
-      </w:pPr>
-      <w:r>
-        <w:rPr>
-          <w:rFonts w:ascii="Arial Unicode MS" w:cs="Arial Unicode MS" w:eastAsia="Arial Unicode MS" w:hAnsi="Arial Unicode MS"/>
-          <w:rtl w:val="0"/>
-        </w:rPr>
-        <w:t xml:space="preserve">Google → google drive</w:t>
-      </w:r>
-    </w:p>
-    <w:p>
-      <w:pPr>
-        <w:numPr>
-          <w:ilvl w:val="1"/>
-          <w:numId w:val="5"/>
-        </w:numPr>
-        <w:ind w:left="1440" w:hanging="360"/>
-        <w:rPr>
-          <w:u w:val="none"/>
-        </w:rPr>
-      </w:pPr>
-      <w:r>
-        <w:rPr>
-          <w:rtl w:val="0"/>
-        </w:rPr>
-        <w:t xml:space="preserve">For project management : Git </w:t>
-      </w:r>
-      <w:r>
-        <w:rPr>
-          <w:rtl w:val="0"/>
-        </w:rPr>
-      </w:r>
-    </w:p>
-    <w:p>
-      <w:pPr>
-        <w:numPr>
-          <w:ilvl w:val="0"/>
-          <w:numId w:val="5"/>
-        </w:numPr>
-        <w:ind w:left="720" w:hanging="360"/>
-        <w:rPr>
-          <w:u w:val="none"/>
-        </w:rPr>
-      </w:pPr>
-      <w:r>
-        <w:rPr>
-          <w:rtl w:val="0"/>
-        </w:rPr>
-        <w:t xml:space="preserve">Break down search</w:t>
-      </w:r>
-    </w:p>
-    <w:p>
-      <w:pPr>
-        <w:numPr>
-          <w:ilvl w:val="1"/>
-          <w:numId w:val="5"/>
-        </w:numPr>
-        <w:ind w:left="1440" w:hanging="360"/>
-        <w:rPr>
-          <w:u w:val="none"/>
-        </w:rPr>
-      </w:pPr>
-      <w:r>
-        <w:rPr>
-          <w:rtl w:val="0"/>
-        </w:rPr>
-        <w:t xml:space="preserve">Search a in type </w:t>
-      </w:r>
-    </w:p>
-    <w:p>
-      <w:pPr>
-        <w:numPr>
-          <w:ilvl w:val="1"/>
-          <w:numId w:val="5"/>
-        </w:numPr>
-        <w:ind w:left="1440" w:hanging="360"/>
-        <w:rPr>
-          <w:u w:val="none"/>
-        </w:rPr>
-      </w:pPr>
-      <w:r>
-        <w:rPr>
-          <w:rtl w:val="0"/>
-        </w:rPr>
-        <w:t xml:space="preserve">Search can also mean browse, select cate</w:t>
-      </w:r>
-    </w:p>
-    <w:p>
-      <w:pPr>
+      </w:pPr>
+      <w:r>
+        <w:rPr>
+          <w:rtl w:val="0"/>
+        </w:rPr>
+        <w:t xml:space="preserve">Comprehensive task breakdown with clear assignments, dependencies, and estimated effort</w:t>
+      </w:r>
+    </w:p>
+    <w:p>
+      <w:pPr>
+        <w:ind w:left="720" w:firstLine="0"/>
         <w:rPr/>
       </w:pPr>
       <w:r>
         <w:rPr>
           <w:rtl w:val="0"/>
         </w:rPr>
+        <w:t xml:space="preserve">well-organized, named correctly, and includes comprehensive details of each meeting.(Ivan with Ryan) </w:t>
       </w:r>
     </w:p>
     <w:p>
@@ -664,12 +832,16 @@
     </w:p>
     <w:p>
       <w:pPr>
+        <w:pStyle w:val="Heading2"/>
         <w:rPr/>
       </w:pPr>
-      <w:r>
-        <w:rPr>
-          <w:rtl w:val="0"/>
-        </w:rPr>
+      <w:bookmarkStart w:colFirst="0" w:colLast="0" w:name="_2fd8ns6rf2te" w:id="3"/>
+      <w:bookmarkEnd w:id="3"/>
+      <w:r>
+        <w:rPr>
+          <w:rtl w:val="0"/>
+        </w:rPr>
+        <w:t xml:space="preserve">Questions </w:t>
       </w:r>
     </w:p>
     <w:p>
@@ -680,75 +852,7 @@
         <w:rPr>
           <w:rtl w:val="0"/>
         </w:rPr>
-      </w:r>
-    </w:p>
-    <w:p>
-      <w:pPr>
-        <w:numPr>
-          <w:ilvl w:val="0"/>
-          <w:numId w:val="5"/>
-        </w:numPr>
-        <w:ind w:left="720" w:hanging="360"/>
-        <w:rPr>
-          <w:u w:val="none"/>
-        </w:rPr>
-      </w:pPr>
-      <w:r>
-        <w:rPr>
-          <w:rtl w:val="0"/>
-        </w:rPr>
-        <w:t xml:space="preserve">Roles and Background for teams(Not done, thee will send)</w:t>
-      </w:r>
-    </w:p>
-    <w:p>
-      <w:pPr>
-        <w:rPr/>
-      </w:pPr>
-      <w:r>
-        <w:rPr>
-          <w:rtl w:val="0"/>
-        </w:rPr>
-      </w:r>
-    </w:p>
-    <w:p>
-      <w:pPr>
-        <w:rPr/>
-      </w:pPr>
-      <w:r>
-        <w:rPr>
-          <w:rtl w:val="0"/>
-        </w:rPr>
-      </w:r>
-    </w:p>
-    <w:p>
-      <w:pPr>
-        <w:rPr/>
-      </w:pPr>
-      <w:r>
-        <w:rPr>
-          <w:rtl w:val="0"/>
-        </w:rPr>
-      </w:r>
-    </w:p>
-    <w:p>
-      <w:pPr>
-        <w:rPr/>
-      </w:pPr>
-      <w:r>
-        <w:rPr>
-          <w:rtl w:val="0"/>
-        </w:rPr>
-      </w:r>
-    </w:p>
-    <w:p>
-      <w:pPr>
-        <w:rPr/>
-      </w:pPr>
-      <w:r>
-        <w:rPr>
-          <w:rtl w:val="0"/>
-        </w:rPr>
-        <w:t xml:space="preserve">Read Me </w:t>
+        <w:t xml:space="preserve">Should we do DOD for every user story?</w:t>
       </w:r>
     </w:p>
     <w:p>
@@ -758,19 +862,90 @@
           <w:numId w:val="3"/>
         </w:numPr>
         <w:ind w:left="720" w:hanging="360"/>
-      </w:pPr>
-      <w:r>
-        <w:rPr>
-          <w:rtl w:val="0"/>
-        </w:rPr>
-        <w:t xml:space="preserve">An exceptional README </w:t>
+        <w:rPr>
+          <w:u w:val="none"/>
+        </w:rPr>
+      </w:pPr>
+      <w:r>
+        <w:rPr>
+          <w:rtl w:val="0"/>
+        </w:rPr>
+        <w:t xml:space="preserve">Yes, it's important to have clear acceptance criteria for each user story.</w:t>
+      </w:r>
+    </w:p>
+    <w:p>
+      <w:pPr>
+        <w:rPr/>
+      </w:pPr>
+      <w:r>
+        <w:rPr>
+          <w:rtl w:val="0"/>
+        </w:rPr>
+        <w:t xml:space="preserve">Do we need to have car rental selection features?</w:t>
       </w:r>
     </w:p>
     <w:p>
       <w:pPr>
         <w:numPr>
           <w:ilvl w:val="0"/>
-          <w:numId w:val="3"/>
+          <w:numId w:val="4"/>
+        </w:numPr>
+        <w:ind w:left="720" w:hanging="360"/>
+        <w:rPr>
+          <w:u w:val="none"/>
+        </w:rPr>
+      </w:pPr>
+      <w:r>
+        <w:rPr>
+          <w:rtl w:val="0"/>
+        </w:rPr>
+        <w:t xml:space="preserve">Yes, having car rental features is important. These features can enhance user experience, meet customer expectations, and potentially contribute to the success and competitiveness of your service. Ensure that such features are well-implemented, user-friendly, and add value to your overall offering.</w:t>
+      </w:r>
+    </w:p>
+    <w:p>
+      <w:pPr>
+        <w:rPr/>
+      </w:pPr>
+      <w:r>
+        <w:rPr>
+          <w:rtl w:val="0"/>
+        </w:rPr>
+      </w:r>
+    </w:p>
+    <w:p>
+      <w:pPr>
+        <w:pStyle w:val="Heading2"/>
+        <w:rPr/>
+      </w:pPr>
+      <w:bookmarkStart w:colFirst="0" w:colLast="0" w:name="_cndbzz2ep52r" w:id="4"/>
+      <w:bookmarkEnd w:id="4"/>
+      <w:r>
+        <w:rPr>
+          <w:rtl w:val="0"/>
+        </w:rPr>
+        <w:t xml:space="preserve">Other talking points</w:t>
+      </w:r>
+    </w:p>
+    <w:p>
+      <w:pPr>
+        <w:numPr>
+          <w:ilvl w:val="0"/>
+          <w:numId w:val="1"/>
+        </w:numPr>
+        <w:ind w:left="720" w:hanging="360"/>
+      </w:pPr>
+      <w:r>
+        <w:rPr>
+          <w:rtl w:val="0"/>
+        </w:rPr>
+        <w:t xml:space="preserve">Log file</w:t>
+      </w:r>
+    </w:p>
+    <w:p>
+      <w:pPr>
+        <w:numPr>
+          <w:ilvl w:val="1"/>
+          <w:numId w:val="1"/>
         </w:numPr>
         <w:ind w:left="1440" w:hanging="360"/>
       </w:pPr>
@@ -778,55 +953,22 @@
         <w:rPr>
           <w:rtl w:val="0"/>
         </w:rPr>
-        <w:t xml:space="preserve">project description(not done) - Jutipong</w:t>
+        <w:t xml:space="preserve"> we need a log document and put it on the GitHub(tree)</w:t>
       </w:r>
     </w:p>
     <w:p>
       <w:pPr>
         <w:numPr>
           <w:ilvl w:val="0"/>
-          <w:numId w:val="3"/>
-        </w:numPr>
-        <w:ind w:left="1440" w:hanging="360"/>
-      </w:pPr>
-      <w:r>
-        <w:rPr>
-          <w:rtl w:val="0"/>
-        </w:rPr>
-        <w:t xml:space="preserve">installation instructions and usage guidelines, with references to the wiki for additional team(Jutipong)</w:t>
-      </w:r>
-    </w:p>
-    <w:p>
-      <w:pPr>
-        <w:numPr>
-          <w:ilvl w:val="0"/>
-          <w:numId w:val="3"/>
-        </w:numPr>
-        <w:ind w:left="1440" w:hanging="360"/>
-      </w:pPr>
-      <w:r>
-        <w:rPr>
-          <w:rtl w:val="0"/>
-        </w:rPr>
-        <w:t xml:space="preserve"> Wiki rules and management, including git rules for managing the repository, labels, etc.</w:t>
-      </w:r>
-    </w:p>
-    <w:p>
-      <w:pPr>
-        <w:numPr>
-          <w:ilvl w:val="2"/>
-          <w:numId w:val="3"/>
-        </w:numPr>
-        <w:ind w:left="2160" w:hanging="360"/>
-        <w:rPr>
-          <w:u w:val="none"/>
-        </w:rPr>
-      </w:pPr>
-      <w:r>
-        <w:rPr>
-          <w:rtl w:val="0"/>
-        </w:rPr>
-        <w:t xml:space="preserve">Not done, Jutipong will take care of it</w:t>
+          <w:numId w:val="1"/>
+        </w:numPr>
+        <w:ind w:left="720" w:hanging="360"/>
+      </w:pPr>
+      <w:r>
+        <w:rPr>
+          <w:rtl w:val="0"/>
+        </w:rPr>
+        <w:t xml:space="preserve">Jutipong presents how to push and pull content for GitHub(Jutipong) </w:t>
       </w:r>
     </w:p>
     <w:p>
@@ -842,270 +984,9 @@
     </w:p>
     <w:p>
       <w:pPr>
-        <w:numPr>
-          <w:ilvl w:val="1"/>
-          <w:numId w:val="4"/>
-        </w:numPr>
-        <w:ind w:left="2160" w:hanging="360"/>
-      </w:pPr>
-      <w:r>
-        <w:rPr>
-          <w:rtl w:val="0"/>
-        </w:rPr>
-      </w:r>
-    </w:p>
-    <w:p>
-      <w:pPr>
-        <w:numPr>
-          <w:ilvl w:val="0"/>
-          <w:numId w:val="4"/>
-        </w:numPr>
-        <w:ind w:left="720" w:hanging="360"/>
-      </w:pPr>
-      <w:r>
-        <w:rPr>
-          <w:rtl w:val="0"/>
-        </w:rPr>
-        <w:t xml:space="preserve">Thoroughly explains the project approach and technology stack, including rationale. Provide a qualitative assessment of 3 backend, and 3 frontend frameworks (done)</w:t>
-      </w:r>
-    </w:p>
-    <w:p>
-      <w:pPr>
-        <w:numPr>
-          <w:ilvl w:val="0"/>
-          <w:numId w:val="4"/>
-        </w:numPr>
-        <w:ind w:left="720" w:hanging="360"/>
-      </w:pPr>
-      <w:r>
-        <w:rPr>
-          <w:rtl w:val="0"/>
-        </w:rPr>
-        <w:t xml:space="preserve">and comprehensive sprint plan with timelines, </w:t>
-      </w:r>
-    </w:p>
-    <w:p>
-      <w:pPr>
-        <w:numPr>
-          <w:ilvl w:val="1"/>
-          <w:numId w:val="4"/>
-        </w:numPr>
-        <w:ind w:left="1440" w:hanging="360"/>
-        <w:rPr>
-          <w:u w:val="none"/>
-        </w:rPr>
-      </w:pPr>
-      <w:r>
-        <w:rPr>
-          <w:rtl w:val="0"/>
-        </w:rPr>
-        <w:t xml:space="preserve">Needs refinement see notes</w:t>
-      </w:r>
-    </w:p>
-    <w:p>
-      <w:pPr>
-        <w:numPr>
-          <w:ilvl w:val="0"/>
-          <w:numId w:val="4"/>
-        </w:numPr>
-        <w:ind w:left="720" w:hanging="360"/>
-      </w:pPr>
-      <w:r>
-        <w:rPr>
-          <w:rtl w:val="0"/>
-        </w:rPr>
-        <w:t xml:space="preserve">objectives, and dependencies</w:t>
-      </w:r>
-    </w:p>
-    <w:p>
-      <w:pPr>
-        <w:numPr>
-          <w:ilvl w:val="1"/>
-          <w:numId w:val="4"/>
-        </w:numPr>
-        <w:ind w:left="1440" w:hanging="360"/>
-        <w:rPr>
-          <w:u w:val="none"/>
-        </w:rPr>
-      </w:pPr>
-      <w:r>
-        <w:rPr>
-          <w:rtl w:val="0"/>
-        </w:rPr>
-        <w:t xml:space="preserve">Needs refinements</w:t>
-      </w:r>
-    </w:p>
-    <w:p>
-      <w:pPr>
-        <w:numPr>
-          <w:ilvl w:val="0"/>
-          <w:numId w:val="4"/>
-        </w:numPr>
-        <w:ind w:left="720" w:hanging="360"/>
-      </w:pPr>
-      <w:r>
-        <w:rPr>
-          <w:rtl w:val="0"/>
-        </w:rPr>
-        <w:t xml:space="preserve">Comprehensive task breakdown with clear assignments, dependencies, and estimated effort</w:t>
-      </w:r>
-    </w:p>
-    <w:p>
-      <w:pPr>
-        <w:ind w:left="720" w:firstLine="0"/>
-        <w:rPr/>
-      </w:pPr>
-      <w:r>
-        <w:rPr>
-          <w:rtl w:val="0"/>
-        </w:rPr>
-        <w:t xml:space="preserve">well-organized, named correctly, and include comprehensive details of each meeting.(Ivan with Ryan) </w:t>
-      </w:r>
-    </w:p>
-    <w:p>
-      <w:pPr>
-        <w:ind w:left="720" w:firstLine="0"/>
-        <w:rPr/>
-      </w:pPr>
-      <w:r>
-        <w:rPr>
-          <w:rtl w:val="0"/>
-        </w:rPr>
-      </w:r>
-    </w:p>
-    <w:p>
-      <w:pPr>
-        <w:rPr/>
-      </w:pPr>
-      <w:r>
-        <w:rPr>
-          <w:rtl w:val="0"/>
-        </w:rPr>
-      </w:r>
-    </w:p>
-    <w:p>
-      <w:pPr>
-        <w:rPr/>
-      </w:pPr>
-      <w:r>
-        <w:rPr>
-          <w:rtl w:val="0"/>
-        </w:rPr>
-      </w:r>
-    </w:p>
-    <w:p>
-      <w:pPr>
-        <w:rPr/>
-      </w:pPr>
-      <w:r>
-        <w:rPr>
-          <w:rtl w:val="0"/>
-        </w:rPr>
-      </w:r>
-    </w:p>
-    <w:p>
-      <w:pPr>
         <w:pStyle w:val="Heading2"/>
         <w:rPr/>
       </w:pPr>
-      <w:bookmarkStart w:colFirst="0" w:colLast="0" w:name="_2fd8ns6rf2te" w:id="3"/>
-      <w:bookmarkEnd w:id="3"/>
-      <w:r>
-        <w:rPr>
-          <w:rtl w:val="0"/>
-        </w:rPr>
-        <w:t xml:space="preserve">Questions </w:t>
-      </w:r>
-    </w:p>
-    <w:p>
-      <w:pPr>
-        <w:rPr/>
-      </w:pPr>
-      <w:r>
-        <w:rPr>
-          <w:rtl w:val="0"/>
-        </w:rPr>
-        <w:t xml:space="preserve">Should we do DOD for every user story?</w:t>
-      </w:r>
-    </w:p>
-    <w:p>
-      <w:pPr>
-        <w:rPr/>
-      </w:pPr>
-      <w:r>
-        <w:rPr>
-          <w:rtl w:val="0"/>
-        </w:rPr>
-        <w:t xml:space="preserve">Do we need to have car rental selection features</w:t>
-      </w:r>
-    </w:p>
-    <w:p>
-      <w:pPr>
-        <w:rPr/>
-      </w:pPr>
-      <w:r>
-        <w:rPr>
-          <w:rtl w:val="0"/>
-        </w:rPr>
-      </w:r>
-    </w:p>
-    <w:p>
-      <w:pPr>
-        <w:pStyle w:val="Heading2"/>
-        <w:rPr/>
-      </w:pPr>
-      <w:bookmarkStart w:colFirst="0" w:colLast="0" w:name="_cndbzz2ep52r" w:id="4"/>
-      <w:bookmarkEnd w:id="4"/>
-      <w:r>
-        <w:rPr>
-          <w:rtl w:val="0"/>
-        </w:rPr>
-        <w:t xml:space="preserve">Other talking points</w:t>
-      </w:r>
-    </w:p>
-    <w:p>
-      <w:pPr>
-        <w:numPr>
-          <w:ilvl w:val="0"/>
-          <w:numId w:val="1"/>
-        </w:numPr>
-        <w:ind w:left="720" w:hanging="360"/>
-      </w:pPr>
-      <w:r>
-        <w:rPr>
-          <w:rtl w:val="0"/>
-        </w:rPr>
-        <w:t xml:space="preserve">ticeLog file: we need a log document and put it on the GitHub(tree)</w:t>
-      </w:r>
-    </w:p>
-    <w:p>
-      <w:pPr>
-        <w:ind w:left="720" w:firstLine="0"/>
-        <w:rPr/>
-      </w:pPr>
-      <w:r>
-        <w:rPr>
-          <w:rtl w:val="0"/>
-        </w:rPr>
-        <w:t xml:space="preserve">Jutipong present how to push and pull content for the github(JUtipong) </w:t>
-      </w:r>
-    </w:p>
-    <w:p>
-      <w:pPr>
-        <w:ind w:left="720" w:firstLine="0"/>
-        <w:rPr/>
-      </w:pPr>
-      <w:r>
-        <w:rPr>
-          <w:rtl w:val="0"/>
-        </w:rPr>
-      </w:r>
-    </w:p>
-    <w:p>
-      <w:pPr>
-        <w:pStyle w:val="Heading2"/>
-        <w:rPr/>
-      </w:pPr>
       <w:bookmarkStart w:colFirst="0" w:colLast="0" w:name="_i8s060jwy4ce" w:id="5"/>
       <w:bookmarkEnd w:id="5"/>
       <w:r>
@@ -1130,24 +1011,43 @@
         <w:rPr>
           <w:rtl w:val="0"/>
         </w:rPr>
-        <w:t xml:space="preserve">Thee add user stories to github</w:t>
-      </w:r>
-    </w:p>
-    <w:p>
-      <w:pPr>
-        <w:numPr>
-          <w:ilvl w:val="1"/>
+        <w:t xml:space="preserve">Add user stories to GitHub (Theebika and Angru)</w:t>
+      </w:r>
+    </w:p>
+    <w:p>
+      <w:pPr>
+        <w:numPr>
+          <w:ilvl w:val="0"/>
           <w:numId w:val="2"/>
         </w:numPr>
-        <w:ind w:left="1440" w:hanging="360"/>
-        <w:rPr>
-          <w:u w:val="none"/>
-        </w:rPr>
-      </w:pPr>
-      <w:r>
-        <w:rPr>
-          <w:rtl w:val="0"/>
-        </w:rPr>
+        <w:ind w:left="720" w:hanging="360"/>
+        <w:rPr>
+          <w:u w:val="none"/>
+        </w:rPr>
+      </w:pPr>
+      <w:r>
+        <w:rPr>
+          <w:rtl w:val="0"/>
+        </w:rPr>
+        <w:t xml:space="preserve">Complete project approach (Jutipong)</w:t>
+      </w:r>
+    </w:p>
+    <w:p>
+      <w:pPr>
+        <w:numPr>
+          <w:ilvl w:val="0"/>
+          <w:numId w:val="2"/>
+        </w:numPr>
+        <w:ind w:left="720" w:hanging="360"/>
+        <w:rPr>
+          <w:u w:val="none"/>
+        </w:rPr>
+      </w:pPr>
+      <w:r>
+        <w:rPr>
+          <w:rtl w:val="0"/>
+        </w:rPr>
+        <w:t xml:space="preserve">Provide instructions on how to do user stories</w:t>
       </w:r>
     </w:p>
     <w:p>
@@ -1806,7 +1706,7 @@
     <w:lvl w:ilvl="0">
       <w:start w:val="1"/>
       <w:numFmt w:val="bullet"/>
-      <w:lvlText w:val="●"/>
+      <w:lvlText w:val="-"/>
       <w:lvlJc w:val="left"/>
       <w:pPr>
         <w:ind w:left="720" w:hanging="360"/>
@@ -1818,7 +1718,7 @@
     <w:lvl w:ilvl="1">
       <w:start w:val="1"/>
       <w:numFmt w:val="bullet"/>
-      <w:lvlText w:val="○"/>
+      <w:lvlText w:val="-"/>
       <w:lvlJc w:val="left"/>
       <w:pPr>
         <w:ind w:left="1440" w:hanging="360"/>
@@ -1830,7 +1730,7 @@
     <w:lvl w:ilvl="2">
       <w:start w:val="1"/>
       <w:numFmt w:val="bullet"/>
-      <w:lvlText w:val="■"/>
+      <w:lvlText w:val="-"/>
       <w:lvlJc w:val="left"/>
       <w:pPr>
         <w:ind w:left="2160" w:hanging="360"/>
@@ -1842,7 +1742,7 @@
     <w:lvl w:ilvl="3">
       <w:start w:val="1"/>
       <w:numFmt w:val="bullet"/>
-      <w:lvlText w:val="●"/>
+      <w:lvlText w:val="-"/>
       <w:lvlJc w:val="left"/>
       <w:pPr>
         <w:ind w:left="2880" w:hanging="360"/>
@@ -1854,7 +1754,7 @@
     <w:lvl w:ilvl="4">
       <w:start w:val="1"/>
       <w:numFmt w:val="bullet"/>
-      <w:lvlText w:val="○"/>
+      <w:lvlText w:val="-"/>
       <w:lvlJc w:val="left"/>
       <w:pPr>
         <w:ind w:left="3600" w:hanging="360"/>
@@ -1866,7 +1766,7 @@
     <w:lvl w:ilvl="5">
       <w:start w:val="1"/>
       <w:numFmt w:val="bullet"/>
-      <w:lvlText w:val="■"/>
+      <w:lvlText w:val="-"/>
       <w:lvlJc w:val="left"/>
       <w:pPr>
         <w:ind w:left="4320" w:hanging="360"/>
@@ -1878,7 +1778,7 @@
     <w:lvl w:ilvl="6">
       <w:start w:val="1"/>
       <w:numFmt w:val="bullet"/>
-      <w:lvlText w:val="●"/>
+      <w:lvlText w:val="-"/>
       <w:lvlJc w:val="left"/>
       <w:pPr>
         <w:ind w:left="5040" w:hanging="360"/>
@@ -1890,7 +1790,7 @@
     <w:lvl w:ilvl="7">
       <w:start w:val="1"/>
       <w:numFmt w:val="bullet"/>
-      <w:lvlText w:val="○"/>
+      <w:lvlText w:val="-"/>
       <w:lvlJc w:val="left"/>
       <w:pPr>
         <w:ind w:left="5760" w:hanging="360"/>
@@ -1902,7 +1802,7 @@
     <w:lvl w:ilvl="8">
       <w:start w:val="1"/>
       <w:numFmt w:val="bullet"/>
-      <w:lvlText w:val="■"/>
+      <w:lvlText w:val="-"/>
       <w:lvlJc w:val="left"/>
       <w:pPr>
         <w:ind w:left="6480" w:hanging="360"/>
@@ -1916,7 +1816,7 @@
     <w:lvl w:ilvl="0">
       <w:start w:val="1"/>
       <w:numFmt w:val="bullet"/>
-      <w:lvlText w:val="●"/>
+      <w:lvlText w:val="-"/>
       <w:lvlJc w:val="left"/>
       <w:pPr>
         <w:ind w:left="720" w:hanging="360"/>
@@ -1928,7 +1828,7 @@
     <w:lvl w:ilvl="1">
       <w:start w:val="1"/>
       <w:numFmt w:val="bullet"/>
-      <w:lvlText w:val="○"/>
+      <w:lvlText w:val="-"/>
       <w:lvlJc w:val="left"/>
       <w:pPr>
         <w:ind w:left="1440" w:hanging="360"/>
@@ -1940,7 +1840,7 @@
     <w:lvl w:ilvl="2">
       <w:start w:val="1"/>
       <w:numFmt w:val="bullet"/>
-      <w:lvlText w:val="■"/>
+      <w:lvlText w:val="-"/>
       <w:lvlJc w:val="left"/>
       <w:pPr>
         <w:ind w:left="2160" w:hanging="360"/>
@@ -1952,7 +1852,7 @@
     <w:lvl w:ilvl="3">
       <w:start w:val="1"/>
       <w:numFmt w:val="bullet"/>
-      <w:lvlText w:val="●"/>
+      <w:lvlText w:val="-"/>
       <w:lvlJc w:val="left"/>
       <w:pPr>
         <w:ind w:left="2880" w:hanging="360"/>
@@ -1964,7 +1864,7 @@
     <w:lvl w:ilvl="4">
       <w:start w:val="1"/>
       <w:numFmt w:val="bullet"/>
-      <w:lvlText w:val="○"/>
+      <w:lvlText w:val="-"/>
       <w:lvlJc w:val="left"/>
       <w:pPr>
         <w:ind w:left="3600" w:hanging="360"/>
@@ -1976,7 +1876,7 @@
     <w:lvl w:ilvl="5">
       <w:start w:val="1"/>
       <w:numFmt w:val="bullet"/>
-      <w:lvlText w:val="■"/>
+      <w:lvlText w:val="-"/>
       <w:lvlJc w:val="left"/>
       <w:pPr>
         <w:ind w:left="4320" w:hanging="360"/>
@@ -1988,7 +1888,7 @@
     <w:lvl w:ilvl="6">
       <w:start w:val="1"/>
       <w:numFmt w:val="bullet"/>
-      <w:lvlText w:val="●"/>
+      <w:lvlText w:val="-"/>
       <w:lvlJc w:val="left"/>
       <w:pPr>
         <w:ind w:left="5040" w:hanging="360"/>
@@ -2000,7 +1900,7 @@
     <w:lvl w:ilvl="7">
       <w:start w:val="1"/>
       <w:numFmt w:val="bullet"/>
-      <w:lvlText w:val="○"/>
+      <w:lvlText w:val="-"/>
       <w:lvlJc w:val="left"/>
       <w:pPr>
         <w:ind w:left="5760" w:hanging="360"/>
@@ -2012,7 +1912,7 @@
     <w:lvl w:ilvl="8">
       <w:start w:val="1"/>
       <w:numFmt w:val="bullet"/>
-      <w:lvlText w:val="■"/>
+      <w:lvlText w:val="-"/>
       <w:lvlJc w:val="left"/>
       <w:pPr>
         <w:ind w:left="6480" w:hanging="360"/>
@@ -2023,6 +1923,226 @@
     </w:lvl>
   </w:abstractNum>
   <w:abstractNum w:abstractNumId="5">
+    <w:lvl w:ilvl="0">
+      <w:start w:val="1"/>
+      <w:numFmt w:val="bullet"/>
+      <w:lvlText w:val="●"/>
+      <w:lvlJc w:val="left"/>
+      <w:pPr>
+        <w:ind w:left="720" w:hanging="360"/>
+      </w:pPr>
+      <w:rPr>
+        <w:u w:val="none"/>
+      </w:rPr>
+    </w:lvl>
+    <w:lvl w:ilvl="1">
+      <w:start w:val="1"/>
+      <w:numFmt w:val="bullet"/>
+      <w:lvlText w:val="○"/>
+      <w:lvlJc w:val="left"/>
+      <w:pPr>
+        <w:ind w:left="1440" w:hanging="360"/>
+      </w:pPr>
+      <w:rPr>
+        <w:u w:val="none"/>
+      </w:rPr>
+    </w:lvl>
+    <w:lvl w:ilvl="2">
+      <w:start w:val="1"/>
+      <w:numFmt w:val="bullet"/>
+      <w:lvlText w:val="■"/>
+      <w:lvlJc w:val="left"/>
+      <w:pPr>
+        <w:ind w:left="2160" w:hanging="360"/>
+      </w:pPr>
+      <w:rPr>
+        <w:u w:val="none"/>
+      </w:rPr>
+    </w:lvl>
+    <w:lvl w:ilvl="3">
+      <w:start w:val="1"/>
+      <w:numFmt w:val="bullet"/>
+      <w:lvlText w:val="●"/>
+      <w:lvlJc w:val="left"/>
+      <w:pPr>
+        <w:ind w:left="2880" w:hanging="360"/>
+      </w:pPr>
+      <w:rPr>
+        <w:u w:val="none"/>
+      </w:rPr>
+    </w:lvl>
+    <w:lvl w:ilvl="4">
+      <w:start w:val="1"/>
+      <w:numFmt w:val="bullet"/>
+      <w:lvlText w:val="○"/>
+      <w:lvlJc w:val="left"/>
+      <w:pPr>
+        <w:ind w:left="3600" w:hanging="360"/>
+      </w:pPr>
+      <w:rPr>
+        <w:u w:val="none"/>
+      </w:rPr>
+    </w:lvl>
+    <w:lvl w:ilvl="5">
+      <w:start w:val="1"/>
+      <w:numFmt w:val="bullet"/>
+      <w:lvlText w:val="■"/>
+      <w:lvlJc w:val="left"/>
+      <w:pPr>
+        <w:ind w:left="4320" w:hanging="360"/>
+      </w:pPr>
+      <w:rPr>
+        <w:u w:val="none"/>
+      </w:rPr>
+    </w:lvl>
+    <w:lvl w:ilvl="6">
+      <w:start w:val="1"/>
+      <w:numFmt w:val="bullet"/>
+      <w:lvlText w:val="●"/>
+      <w:lvlJc w:val="left"/>
+      <w:pPr>
+        <w:ind w:left="5040" w:hanging="360"/>
+      </w:pPr>
+      <w:rPr>
+        <w:u w:val="none"/>
+      </w:rPr>
+    </w:lvl>
+    <w:lvl w:ilvl="7">
+      <w:start w:val="1"/>
+      <w:numFmt w:val="bullet"/>
+      <w:lvlText w:val="○"/>
+      <w:lvlJc w:val="left"/>
+      <w:pPr>
+        <w:ind w:left="5760" w:hanging="360"/>
+      </w:pPr>
+      <w:rPr>
+        <w:u w:val="none"/>
+      </w:rPr>
+    </w:lvl>
+    <w:lvl w:ilvl="8">
+      <w:start w:val="1"/>
+      <w:numFmt w:val="bullet"/>
+      <w:lvlText w:val="■"/>
+      <w:lvlJc w:val="left"/>
+      <w:pPr>
+        <w:ind w:left="6480" w:hanging="360"/>
+      </w:pPr>
+      <w:rPr>
+        <w:u w:val="none"/>
+      </w:rPr>
+    </w:lvl>
+  </w:abstractNum>
+  <w:abstractNum w:abstractNumId="6">
+    <w:lvl w:ilvl="0">
+      <w:start w:val="1"/>
+      <w:numFmt w:val="bullet"/>
+      <w:lvlText w:val="●"/>
+      <w:lvlJc w:val="left"/>
+      <w:pPr>
+        <w:ind w:left="720" w:hanging="360"/>
+      </w:pPr>
+      <w:rPr>
+        <w:u w:val="none"/>
+      </w:rPr>
+    </w:lvl>
+    <w:lvl w:ilvl="1">
+      <w:start w:val="1"/>
+      <w:numFmt w:val="bullet"/>
+      <w:lvlText w:val="○"/>
+      <w:lvlJc w:val="left"/>
+      <w:pPr>
+        <w:ind w:left="1440" w:hanging="360"/>
+      </w:pPr>
+      <w:rPr>
+        <w:u w:val="none"/>
+      </w:rPr>
+    </w:lvl>
+    <w:lvl w:ilvl="2">
+      <w:start w:val="1"/>
+      <w:numFmt w:val="bullet"/>
+      <w:lvlText w:val="■"/>
+      <w:lvlJc w:val="left"/>
+      <w:pPr>
+        <w:ind w:left="2160" w:hanging="360"/>
+      </w:pPr>
+      <w:rPr>
+        <w:u w:val="none"/>
+      </w:rPr>
+    </w:lvl>
+    <w:lvl w:ilvl="3">
+      <w:start w:val="1"/>
+      <w:numFmt w:val="bullet"/>
+      <w:lvlText w:val="●"/>
+      <w:lvlJc w:val="left"/>
+      <w:pPr>
+        <w:ind w:left="2880" w:hanging="360"/>
+      </w:pPr>
+      <w:rPr>
+        <w:u w:val="none"/>
+      </w:rPr>
+    </w:lvl>
+    <w:lvl w:ilvl="4">
+      <w:start w:val="1"/>
+      <w:numFmt w:val="bullet"/>
+      <w:lvlText w:val="○"/>
+      <w:lvlJc w:val="left"/>
+      <w:pPr>
+        <w:ind w:left="3600" w:hanging="360"/>
+      </w:pPr>
+      <w:rPr>
+        <w:u w:val="none"/>
+      </w:rPr>
+    </w:lvl>
+    <w:lvl w:ilvl="5">
+      <w:start w:val="1"/>
+      <w:numFmt w:val="bullet"/>
+      <w:lvlText w:val="■"/>
+      <w:lvlJc w:val="left"/>
+      <w:pPr>
+        <w:ind w:left="4320" w:hanging="360"/>
+      </w:pPr>
+      <w:rPr>
+        <w:u w:val="none"/>
+      </w:rPr>
+    </w:lvl>
+    <w:lvl w:ilvl="6">
+      <w:start w:val="1"/>
+      <w:numFmt w:val="bullet"/>
+      <w:lvlText w:val="●"/>
+      <w:lvlJc w:val="left"/>
+      <w:pPr>
+        <w:ind w:left="5040" w:hanging="360"/>
+      </w:pPr>
+      <w:rPr>
+        <w:u w:val="none"/>
+      </w:rPr>
+    </w:lvl>
+    <w:lvl w:ilvl="7">
+      <w:start w:val="1"/>
+      <w:numFmt w:val="bullet"/>
+      <w:lvlText w:val="○"/>
+      <w:lvlJc w:val="left"/>
+      <w:pPr>
+        <w:ind w:left="5760" w:hanging="360"/>
+      </w:pPr>
+      <w:rPr>
+        <w:u w:val="none"/>
+      </w:rPr>
+    </w:lvl>
+    <w:lvl w:ilvl="8">
+      <w:start w:val="1"/>
+      <w:numFmt w:val="bullet"/>
+      <w:lvlText w:val="■"/>
+      <w:lvlJc w:val="left"/>
+      <w:pPr>
+        <w:ind w:left="6480" w:hanging="360"/>
+      </w:pPr>
+      <w:rPr>
+        <w:u w:val="none"/>
+      </w:rPr>
+    </w:lvl>
+  </w:abstractNum>
+  <w:abstractNum w:abstractNumId="7">
     <w:lvl w:ilvl="0">
       <w:start w:val="1"/>
       <w:numFmt w:val="bullet"/>
@@ -2146,6 +2266,12 @@
   </w:num>
   <w:num w:numId="5">
     <w:abstractNumId w:val="5"/>
+  </w:num>
+  <w:num w:numId="6">
+    <w:abstractNumId w:val="6"/>
+  </w:num>
+  <w:num w:numId="7">
+    <w:abstractNumId w:val="7"/>
   </w:num>
 </w:numbering>
 </file>

</xml_diff>